<commit_message>
Weekly assignment week 9
</commit_message>
<xml_diff>
--- a/week6+week7/week 6 & week 7.docx
+++ b/week6+week7/week 6 & week 7.docx
@@ -37,14 +37,32 @@
           <w:color w:val="24292E"/>
           <w:shd w:val="clear" w:color="auto" w:fill="FFFFFF"/>
         </w:rPr>
-        <w:t xml:space="preserve">ing profiling and optimization of programs last week and this week (week 5 and week </w:t>
-      </w:r>
+        <w:t>ing profiling and optimization of programs last week and this week (</w:t>
+      </w:r>
+      <w:proofErr w:type="spellStart"/>
       <w:r>
         <w:rPr>
           <w:rFonts w:ascii="Times New Roman" w:eastAsia="Times New Roman" w:hAnsi="Times New Roman" w:cs="Times New Roman"/>
           <w:color w:val="24292E"/>
           <w:shd w:val="clear" w:color="auto" w:fill="FFFFFF"/>
         </w:rPr>
+        <w:t>week</w:t>
+      </w:r>
+      <w:proofErr w:type="spellEnd"/>
+      <w:r>
+        <w:rPr>
+          <w:rFonts w:ascii="Times New Roman" w:eastAsia="Times New Roman" w:hAnsi="Times New Roman" w:cs="Times New Roman"/>
+          <w:color w:val="24292E"/>
+          <w:shd w:val="clear" w:color="auto" w:fill="FFFFFF"/>
+        </w:rPr>
+        <w:t xml:space="preserve"> 5 and week </w:t>
+      </w:r>
+      <w:r>
+        <w:rPr>
+          <w:rFonts w:ascii="Times New Roman" w:eastAsia="Times New Roman" w:hAnsi="Times New Roman" w:cs="Times New Roman"/>
+          <w:color w:val="24292E"/>
+          <w:shd w:val="clear" w:color="auto" w:fill="FFFFFF"/>
+        </w:rPr>
         <w:t>6)</w:t>
       </w:r>
     </w:p>
@@ -67,7 +85,21 @@
         <w:rPr>
           <w:rFonts w:ascii="Times New Roman" w:hAnsi="Times New Roman" w:cs="Times New Roman"/>
         </w:rPr>
-        <w:t xml:space="preserve">I will focus on StackImpact next week </w:t>
+        <w:t xml:space="preserve">I will focus on </w:t>
+      </w:r>
+      <w:proofErr w:type="spellStart"/>
+      <w:r>
+        <w:rPr>
+          <w:rFonts w:ascii="Times New Roman" w:hAnsi="Times New Roman" w:cs="Times New Roman"/>
+        </w:rPr>
+        <w:t>StackImpact</w:t>
+      </w:r>
+      <w:proofErr w:type="spellEnd"/>
+      <w:r>
+        <w:rPr>
+          <w:rFonts w:ascii="Times New Roman" w:hAnsi="Times New Roman" w:cs="Times New Roman"/>
+        </w:rPr>
+        <w:t xml:space="preserve"> next week </w:t>
       </w:r>
     </w:p>
     <w:p>
@@ -105,6 +137,8 @@
         </w:rPr>
         <w:t>Overview</w:t>
       </w:r>
+      <w:bookmarkStart w:id="0" w:name="_GoBack"/>
+      <w:bookmarkEnd w:id="0"/>
     </w:p>
     <w:p>
       <w:pPr>
@@ -114,12 +148,21 @@
           <w:color w:val="24292E"/>
         </w:rPr>
       </w:pPr>
+      <w:proofErr w:type="spellStart"/>
       <w:r>
         <w:rPr>
           <w:rFonts w:ascii="Times New Roman" w:hAnsi="Times New Roman" w:cs="Times New Roman"/>
           <w:color w:val="24292E"/>
         </w:rPr>
-        <w:t>StackImpact is a performance profiling and monitoring service for production Go applications. It gives developers continuous visibility with line-of-code precision into application performance, such as CPU, memory and I/O hot spots as well execution bottlenecks, allowing developers to optimize applications and troubleshoot issues before they impact customers. Learn more at </w:t>
+        <w:t>StackImpact</w:t>
+      </w:r>
+      <w:proofErr w:type="spellEnd"/>
+      <w:r>
+        <w:rPr>
+          <w:rFonts w:ascii="Times New Roman" w:hAnsi="Times New Roman" w:cs="Times New Roman"/>
+          <w:color w:val="24292E"/>
+        </w:rPr>
+        <w:t xml:space="preserve"> is a performance profiling and monitoring service for production Go applications. It gives developers continuous visibility with line-of-code precision into application performance, such as CPU, memory and I/O hot spots as well execution bottlenecks, allowing developers to optimize applications and troubleshoot issues before they impact customers. Learn more at </w:t>
       </w:r>
       <w:hyperlink r:id="rId5" w:history="1">
         <w:r>
@@ -352,6 +395,7 @@
           <w:szCs w:val="18"/>
         </w:rPr>
       </w:pPr>
+      <w:proofErr w:type="gramStart"/>
       <w:r>
         <w:rPr>
           <w:rFonts w:ascii="Menlo" w:hAnsi="Menlo" w:cs="Menlo"/>
@@ -359,7 +403,37 @@
           <w:sz w:val="18"/>
           <w:szCs w:val="18"/>
         </w:rPr>
-        <w:t>agent := stackimpact.NewAgent();</w:t>
+        <w:t>agent :</w:t>
+      </w:r>
+      <w:proofErr w:type="gramEnd"/>
+      <w:r>
+        <w:rPr>
+          <w:rFonts w:ascii="Menlo" w:hAnsi="Menlo" w:cs="Menlo"/>
+          <w:color w:val="333333"/>
+          <w:sz w:val="18"/>
+          <w:szCs w:val="18"/>
+        </w:rPr>
+        <w:t xml:space="preserve">= </w:t>
+      </w:r>
+      <w:proofErr w:type="spellStart"/>
+      <w:r>
+        <w:rPr>
+          <w:rFonts w:ascii="Menlo" w:hAnsi="Menlo" w:cs="Menlo"/>
+          <w:color w:val="333333"/>
+          <w:sz w:val="18"/>
+          <w:szCs w:val="18"/>
+        </w:rPr>
+        <w:t>stackimpact.NewAgent</w:t>
+      </w:r>
+      <w:proofErr w:type="spellEnd"/>
+      <w:r>
+        <w:rPr>
+          <w:rFonts w:ascii="Menlo" w:hAnsi="Menlo" w:cs="Menlo"/>
+          <w:color w:val="333333"/>
+          <w:sz w:val="18"/>
+          <w:szCs w:val="18"/>
+        </w:rPr>
+        <w:t>();</w:t>
       </w:r>
     </w:p>
     <w:p>
@@ -398,6 +472,8 @@
           <w:szCs w:val="18"/>
         </w:rPr>
       </w:pPr>
+      <w:proofErr w:type="spellStart"/>
+      <w:proofErr w:type="gramStart"/>
       <w:r>
         <w:rPr>
           <w:rFonts w:ascii="Menlo" w:hAnsi="Menlo" w:cs="Menlo"/>
@@ -405,7 +481,38 @@
           <w:sz w:val="18"/>
           <w:szCs w:val="18"/>
         </w:rPr>
-        <w:t>agent.Start(stackimpact.Options{</w:t>
+        <w:t>agent.Start</w:t>
+      </w:r>
+      <w:proofErr w:type="spellEnd"/>
+      <w:proofErr w:type="gramEnd"/>
+      <w:r>
+        <w:rPr>
+          <w:rFonts w:ascii="Menlo" w:hAnsi="Menlo" w:cs="Menlo"/>
+          <w:color w:val="333333"/>
+          <w:sz w:val="18"/>
+          <w:szCs w:val="18"/>
+        </w:rPr>
+        <w:t>(</w:t>
+      </w:r>
+      <w:proofErr w:type="spellStart"/>
+      <w:r>
+        <w:rPr>
+          <w:rFonts w:ascii="Menlo" w:hAnsi="Menlo" w:cs="Menlo"/>
+          <w:color w:val="333333"/>
+          <w:sz w:val="18"/>
+          <w:szCs w:val="18"/>
+        </w:rPr>
+        <w:t>stackimpact.Options</w:t>
+      </w:r>
+      <w:proofErr w:type="spellEnd"/>
+      <w:r>
+        <w:rPr>
+          <w:rFonts w:ascii="Menlo" w:hAnsi="Menlo" w:cs="Menlo"/>
+          <w:color w:val="333333"/>
+          <w:sz w:val="18"/>
+          <w:szCs w:val="18"/>
+        </w:rPr>
+        <w:t>{</w:t>
       </w:r>
     </w:p>
     <w:p>
@@ -451,7 +558,27 @@
           <w:sz w:val="18"/>
           <w:szCs w:val="18"/>
         </w:rPr>
-        <w:t xml:space="preserve">  AgentKey: "d7400ebf4d95f2b0f49c25f829336044c4ff0cb7",</w:t>
+        <w:t xml:space="preserve">  </w:t>
+      </w:r>
+      <w:proofErr w:type="spellStart"/>
+      <w:r>
+        <w:rPr>
+          <w:rFonts w:ascii="Menlo" w:hAnsi="Menlo" w:cs="Menlo"/>
+          <w:color w:val="333333"/>
+          <w:sz w:val="18"/>
+          <w:szCs w:val="18"/>
+        </w:rPr>
+        <w:t>AgentKey</w:t>
+      </w:r>
+      <w:proofErr w:type="spellEnd"/>
+      <w:r>
+        <w:rPr>
+          <w:rFonts w:ascii="Menlo" w:hAnsi="Menlo" w:cs="Menlo"/>
+          <w:color w:val="333333"/>
+          <w:sz w:val="18"/>
+          <w:szCs w:val="18"/>
+        </w:rPr>
+        <w:t>: "d7400ebf4d95f2b0f49c25f829336044c4ff0cb7",</w:t>
       </w:r>
     </w:p>
     <w:p>
@@ -498,7 +625,47 @@
           <w:szCs w:val="18"/>
         </w:rPr>
         <w:lastRenderedPageBreak/>
-        <w:t xml:space="preserve">  AppName: "MyGoApp",</w:t>
+        <w:t xml:space="preserve">  </w:t>
+      </w:r>
+      <w:proofErr w:type="spellStart"/>
+      <w:r>
+        <w:rPr>
+          <w:rFonts w:ascii="Menlo" w:hAnsi="Menlo" w:cs="Menlo"/>
+          <w:color w:val="333333"/>
+          <w:sz w:val="18"/>
+          <w:szCs w:val="18"/>
+        </w:rPr>
+        <w:t>AppName</w:t>
+      </w:r>
+      <w:proofErr w:type="spellEnd"/>
+      <w:r>
+        <w:rPr>
+          <w:rFonts w:ascii="Menlo" w:hAnsi="Menlo" w:cs="Menlo"/>
+          <w:color w:val="333333"/>
+          <w:sz w:val="18"/>
+          <w:szCs w:val="18"/>
+        </w:rPr>
+        <w:t>: "</w:t>
+      </w:r>
+      <w:proofErr w:type="spellStart"/>
+      <w:r>
+        <w:rPr>
+          <w:rFonts w:ascii="Menlo" w:hAnsi="Menlo" w:cs="Menlo"/>
+          <w:color w:val="333333"/>
+          <w:sz w:val="18"/>
+          <w:szCs w:val="18"/>
+        </w:rPr>
+        <w:t>MyGoApp</w:t>
+      </w:r>
+      <w:proofErr w:type="spellEnd"/>
+      <w:r>
+        <w:rPr>
+          <w:rFonts w:ascii="Menlo" w:hAnsi="Menlo" w:cs="Menlo"/>
+          <w:color w:val="333333"/>
+          <w:sz w:val="18"/>
+          <w:szCs w:val="18"/>
+        </w:rPr>
+        <w:t>",</w:t>
       </w:r>
     </w:p>
     <w:p>
@@ -566,43 +733,127 @@
         <w:rPr>
           <w:rFonts w:ascii="Times New Roman" w:hAnsi="Times New Roman" w:cs="Times New Roman"/>
         </w:rPr>
-        <w:t xml:space="preserve">After creating the account, we get this AgentKey in our configuration. Using stackImpact is easy, according to the official website, </w:t>
-      </w:r>
-      <w:r>
-        <w:rPr>
-          <w:rFonts w:ascii="Times New Roman" w:hAnsi="Times New Roman" w:cs="Times New Roman"/>
-        </w:rPr>
-        <w:t>by simply add these lines of code in the code. Lets start with the basic http request used in the second week: showing helloworld in browser.</w:t>
-      </w:r>
-    </w:p>
-    <w:p>
-      <w:pPr>
-        <w:spacing w:line="360" w:lineRule="auto"/>
-        <w:rPr>
-          <w:rFonts w:ascii="Times New Roman" w:hAnsi="Times New Roman" w:cs="Times New Roman"/>
-        </w:rPr>
-      </w:pPr>
-    </w:p>
-    <w:p>
-      <w:pPr>
-        <w:spacing w:line="360" w:lineRule="auto"/>
-        <w:rPr>
-          <w:rFonts w:ascii="Times New Roman" w:hAnsi="Times New Roman" w:cs="Times New Roman"/>
-        </w:rPr>
-      </w:pPr>
-    </w:p>
-    <w:p>
-      <w:pPr>
-        <w:spacing w:line="360" w:lineRule="auto"/>
-        <w:rPr>
-          <w:rFonts w:ascii="Times New Roman" w:hAnsi="Times New Roman" w:cs="Times New Roman"/>
-        </w:rPr>
-      </w:pPr>
-      <w:r>
-        <w:rPr>
-          <w:rFonts w:ascii="Times New Roman" w:hAnsi="Times New Roman" w:cs="Times New Roman"/>
-        </w:rPr>
-        <w:t xml:space="preserve">The code is in testServer.go. </w:t>
+        <w:t xml:space="preserve">After creating the account, </w:t>
+      </w:r>
+      <w:r>
+        <w:rPr>
+          <w:rFonts w:ascii="Times New Roman" w:hAnsi="Times New Roman" w:cs="Times New Roman"/>
+        </w:rPr>
+        <w:t>I</w:t>
+      </w:r>
+      <w:r>
+        <w:rPr>
+          <w:rFonts w:ascii="Times New Roman" w:hAnsi="Times New Roman" w:cs="Times New Roman"/>
+        </w:rPr>
+        <w:t xml:space="preserve"> get this </w:t>
+      </w:r>
+      <w:proofErr w:type="spellStart"/>
+      <w:r>
+        <w:rPr>
+          <w:rFonts w:ascii="Times New Roman" w:hAnsi="Times New Roman" w:cs="Times New Roman"/>
+        </w:rPr>
+        <w:t>AgentKey</w:t>
+      </w:r>
+      <w:proofErr w:type="spellEnd"/>
+      <w:r>
+        <w:rPr>
+          <w:rFonts w:ascii="Times New Roman" w:hAnsi="Times New Roman" w:cs="Times New Roman"/>
+        </w:rPr>
+        <w:t xml:space="preserve"> in our configuration. Using </w:t>
+      </w:r>
+      <w:proofErr w:type="spellStart"/>
+      <w:r>
+        <w:rPr>
+          <w:rFonts w:ascii="Times New Roman" w:hAnsi="Times New Roman" w:cs="Times New Roman"/>
+        </w:rPr>
+        <w:t>stackImpact</w:t>
+      </w:r>
+      <w:proofErr w:type="spellEnd"/>
+      <w:r>
+        <w:rPr>
+          <w:rFonts w:ascii="Times New Roman" w:hAnsi="Times New Roman" w:cs="Times New Roman"/>
+        </w:rPr>
+        <w:t xml:space="preserve"> is easy, according to the official website, </w:t>
+      </w:r>
+      <w:r>
+        <w:rPr>
+          <w:rFonts w:ascii="Times New Roman" w:hAnsi="Times New Roman" w:cs="Times New Roman"/>
+        </w:rPr>
+        <w:t xml:space="preserve">by simply add these lines of code in the code. </w:t>
+      </w:r>
+      <w:proofErr w:type="spellStart"/>
+      <w:proofErr w:type="gramStart"/>
+      <w:r>
+        <w:rPr>
+          <w:rFonts w:ascii="Times New Roman" w:hAnsi="Times New Roman" w:cs="Times New Roman"/>
+        </w:rPr>
+        <w:t>Lets</w:t>
+      </w:r>
+      <w:proofErr w:type="spellEnd"/>
+      <w:proofErr w:type="gramEnd"/>
+      <w:r>
+        <w:rPr>
+          <w:rFonts w:ascii="Times New Roman" w:hAnsi="Times New Roman" w:cs="Times New Roman"/>
+        </w:rPr>
+        <w:t xml:space="preserve"> start with the basic http request used in the second week: showing </w:t>
+      </w:r>
+      <w:proofErr w:type="spellStart"/>
+      <w:r>
+        <w:rPr>
+          <w:rFonts w:ascii="Times New Roman" w:hAnsi="Times New Roman" w:cs="Times New Roman"/>
+        </w:rPr>
+        <w:t>helloworld</w:t>
+      </w:r>
+      <w:proofErr w:type="spellEnd"/>
+      <w:r>
+        <w:rPr>
+          <w:rFonts w:ascii="Times New Roman" w:hAnsi="Times New Roman" w:cs="Times New Roman"/>
+        </w:rPr>
+        <w:t xml:space="preserve"> in browser.</w:t>
+      </w:r>
+    </w:p>
+    <w:p>
+      <w:pPr>
+        <w:spacing w:line="360" w:lineRule="auto"/>
+        <w:rPr>
+          <w:rFonts w:ascii="Times New Roman" w:hAnsi="Times New Roman" w:cs="Times New Roman"/>
+        </w:rPr>
+      </w:pPr>
+    </w:p>
+    <w:p>
+      <w:pPr>
+        <w:spacing w:line="360" w:lineRule="auto"/>
+        <w:rPr>
+          <w:rFonts w:ascii="Times New Roman" w:hAnsi="Times New Roman" w:cs="Times New Roman"/>
+        </w:rPr>
+      </w:pPr>
+    </w:p>
+    <w:p>
+      <w:pPr>
+        <w:spacing w:line="360" w:lineRule="auto"/>
+        <w:rPr>
+          <w:rFonts w:ascii="Times New Roman" w:hAnsi="Times New Roman" w:cs="Times New Roman"/>
+        </w:rPr>
+      </w:pPr>
+      <w:r>
+        <w:rPr>
+          <w:rFonts w:ascii="Times New Roman" w:hAnsi="Times New Roman" w:cs="Times New Roman"/>
+        </w:rPr>
+        <w:t xml:space="preserve">The code is in </w:t>
+      </w:r>
+      <w:proofErr w:type="spellStart"/>
+      <w:r>
+        <w:rPr>
+          <w:rFonts w:ascii="Times New Roman" w:hAnsi="Times New Roman" w:cs="Times New Roman"/>
+        </w:rPr>
+        <w:t>testServer.go</w:t>
+      </w:r>
+      <w:proofErr w:type="spellEnd"/>
+      <w:r>
+        <w:rPr>
+          <w:rFonts w:ascii="Times New Roman" w:hAnsi="Times New Roman" w:cs="Times New Roman"/>
+        </w:rPr>
+        <w:t xml:space="preserve">. </w:t>
       </w:r>
       <w:r>
         <w:rPr>
@@ -614,7 +865,19 @@
         <w:rPr>
           <w:rFonts w:ascii="Times New Roman" w:hAnsi="Times New Roman" w:cs="Times New Roman"/>
         </w:rPr>
-        <w:t>when we add this key to the program, it can be seen on the screen. Since there is nothing in the code but just one request handler, there is nothing shown in the dashboard.</w:t>
+        <w:t xml:space="preserve">when </w:t>
+      </w:r>
+      <w:r>
+        <w:rPr>
+          <w:rFonts w:ascii="Times New Roman" w:hAnsi="Times New Roman" w:cs="Times New Roman"/>
+        </w:rPr>
+        <w:t>I</w:t>
+      </w:r>
+      <w:r>
+        <w:rPr>
+          <w:rFonts w:ascii="Times New Roman" w:hAnsi="Times New Roman" w:cs="Times New Roman"/>
+        </w:rPr>
+        <w:t xml:space="preserve"> add this key to the program, it can be seen on the screen. Since there is nothing in the code but just one request handler, there is nothing shown in the dashboard.</w:t>
       </w:r>
     </w:p>
     <w:p>
@@ -658,21 +921,67 @@
         <w:rPr>
           <w:rFonts w:ascii="Times New Roman" w:hAnsi="Times New Roman" w:cs="Times New Roman"/>
         </w:rPr>
-        <w:t>One conclusion we can draw:</w:t>
-      </w:r>
-    </w:p>
-    <w:p>
-      <w:pPr>
-        <w:spacing w:line="360" w:lineRule="auto"/>
-        <w:rPr>
-          <w:rFonts w:ascii="Times New Roman" w:hAnsi="Times New Roman" w:cs="Times New Roman"/>
-        </w:rPr>
-      </w:pPr>
-      <w:r>
-        <w:rPr>
-          <w:rFonts w:ascii="Times New Roman" w:hAnsi="Times New Roman" w:cs="Times New Roman"/>
-        </w:rPr>
-        <w:t>StackImpact is not a good tool for profiling small size code (maybe it’s better for profiling App as well as other programs that requires dynamic profiling). However, it is a great tool to find out the result when we use the pprof.</w:t>
+        <w:t xml:space="preserve">One conclusion </w:t>
+      </w:r>
+      <w:r>
+        <w:rPr>
+          <w:rFonts w:ascii="Times New Roman" w:hAnsi="Times New Roman" w:cs="Times New Roman"/>
+        </w:rPr>
+        <w:t>I</w:t>
+      </w:r>
+      <w:r>
+        <w:rPr>
+          <w:rFonts w:ascii="Times New Roman" w:hAnsi="Times New Roman" w:cs="Times New Roman"/>
+        </w:rPr>
+        <w:t xml:space="preserve"> can draw:</w:t>
+      </w:r>
+    </w:p>
+    <w:p>
+      <w:pPr>
+        <w:spacing w:line="360" w:lineRule="auto"/>
+        <w:rPr>
+          <w:rFonts w:ascii="Times New Roman" w:hAnsi="Times New Roman" w:cs="Times New Roman"/>
+        </w:rPr>
+      </w:pPr>
+      <w:proofErr w:type="spellStart"/>
+      <w:r>
+        <w:rPr>
+          <w:rFonts w:ascii="Times New Roman" w:hAnsi="Times New Roman" w:cs="Times New Roman"/>
+        </w:rPr>
+        <w:t>StackImpact</w:t>
+      </w:r>
+      <w:proofErr w:type="spellEnd"/>
+      <w:r>
+        <w:rPr>
+          <w:rFonts w:ascii="Times New Roman" w:hAnsi="Times New Roman" w:cs="Times New Roman"/>
+        </w:rPr>
+        <w:t xml:space="preserve"> is not a good tool for profiling small size code (maybe it’s better for profiling App as well as other programs that requires dynamic profiling). However, it is a great tool to find out the result when </w:t>
+      </w:r>
+      <w:r>
+        <w:rPr>
+          <w:rFonts w:ascii="Times New Roman" w:hAnsi="Times New Roman" w:cs="Times New Roman"/>
+        </w:rPr>
+        <w:t>I</w:t>
+      </w:r>
+      <w:r>
+        <w:rPr>
+          <w:rFonts w:ascii="Times New Roman" w:hAnsi="Times New Roman" w:cs="Times New Roman"/>
+        </w:rPr>
+        <w:t xml:space="preserve"> use the </w:t>
+      </w:r>
+      <w:proofErr w:type="spellStart"/>
+      <w:r>
+        <w:rPr>
+          <w:rFonts w:ascii="Times New Roman" w:hAnsi="Times New Roman" w:cs="Times New Roman"/>
+        </w:rPr>
+        <w:t>pprof</w:t>
+      </w:r>
+      <w:proofErr w:type="spellEnd"/>
+      <w:r>
+        <w:rPr>
+          <w:rFonts w:ascii="Times New Roman" w:hAnsi="Times New Roman" w:cs="Times New Roman"/>
+        </w:rPr>
+        <w:t>.</w:t>
       </w:r>
     </w:p>
     <w:p>
@@ -749,13 +1058,47 @@
         <w:rPr>
           <w:rFonts w:ascii="Times New Roman" w:eastAsia="Times New Roman" w:hAnsi="Times New Roman" w:cs="Times New Roman"/>
         </w:rPr>
-        <w:t>We can see that after doing some modification</w:t>
-      </w:r>
-      <w:r>
-        <w:rPr>
-          <w:rFonts w:ascii="Times New Roman" w:eastAsia="Times New Roman" w:hAnsi="Times New Roman" w:cs="Times New Roman"/>
-        </w:rPr>
-        <w:t>(using pprof)</w:t>
+        <w:t>I</w:t>
+      </w:r>
+      <w:r>
+        <w:rPr>
+          <w:rFonts w:ascii="Times New Roman" w:eastAsia="Times New Roman" w:hAnsi="Times New Roman" w:cs="Times New Roman"/>
+        </w:rPr>
+        <w:t xml:space="preserve"> can see that after doing some </w:t>
+      </w:r>
+      <w:proofErr w:type="gramStart"/>
+      <w:r>
+        <w:rPr>
+          <w:rFonts w:ascii="Times New Roman" w:eastAsia="Times New Roman" w:hAnsi="Times New Roman" w:cs="Times New Roman"/>
+        </w:rPr>
+        <w:t>modification</w:t>
+      </w:r>
+      <w:r>
+        <w:rPr>
+          <w:rFonts w:ascii="Times New Roman" w:eastAsia="Times New Roman" w:hAnsi="Times New Roman" w:cs="Times New Roman"/>
+        </w:rPr>
+        <w:t>(</w:t>
+      </w:r>
+      <w:proofErr w:type="gramEnd"/>
+      <w:r>
+        <w:rPr>
+          <w:rFonts w:ascii="Times New Roman" w:eastAsia="Times New Roman" w:hAnsi="Times New Roman" w:cs="Times New Roman"/>
+        </w:rPr>
+        <w:t xml:space="preserve">using </w:t>
+      </w:r>
+      <w:proofErr w:type="spellStart"/>
+      <w:r>
+        <w:rPr>
+          <w:rFonts w:ascii="Times New Roman" w:eastAsia="Times New Roman" w:hAnsi="Times New Roman" w:cs="Times New Roman"/>
+        </w:rPr>
+        <w:t>pprof</w:t>
+      </w:r>
+      <w:proofErr w:type="spellEnd"/>
+      <w:r>
+        <w:rPr>
+          <w:rFonts w:ascii="Times New Roman" w:eastAsia="Times New Roman" w:hAnsi="Times New Roman" w:cs="Times New Roman"/>
+        </w:rPr>
+        <w:t>)</w:t>
       </w:r>
       <w:r>
         <w:rPr>
@@ -787,8 +1130,6 @@
         </w:rPr>
         <w:t>4, the program stop after the line I marked out in the picture so it drop down immediately</w:t>
       </w:r>
-      <w:bookmarkStart w:id="0" w:name="_GoBack"/>
-      <w:bookmarkEnd w:id="0"/>
       <w:r>
         <w:rPr>
           <w:rFonts w:ascii="Times New Roman" w:eastAsia="Times New Roman" w:hAnsi="Times New Roman" w:cs="Times New Roman"/>
@@ -827,19 +1168,61 @@
         <w:rPr>
           <w:rFonts w:ascii="Times New Roman" w:eastAsia="Times New Roman" w:hAnsi="Times New Roman" w:cs="Times New Roman"/>
         </w:rPr>
-        <w:t xml:space="preserve"> discussed with professor and researched stackImpact for a week,  </w:t>
-      </w:r>
-      <w:r>
-        <w:rPr>
-          <w:rFonts w:ascii="Times New Roman" w:eastAsia="Times New Roman" w:hAnsi="Times New Roman" w:cs="Times New Roman"/>
-        </w:rPr>
-        <w:t>I bel</w:t>
-      </w:r>
-      <w:r>
-        <w:rPr>
-          <w:rFonts w:ascii="Times New Roman" w:eastAsia="Times New Roman" w:hAnsi="Times New Roman" w:cs="Times New Roman"/>
-        </w:rPr>
-        <w:t>ieve that stackImpact is not a better</w:t>
+        <w:t xml:space="preserve"> discussed with professor and researched </w:t>
+      </w:r>
+      <w:proofErr w:type="spellStart"/>
+      <w:r>
+        <w:rPr>
+          <w:rFonts w:ascii="Times New Roman" w:eastAsia="Times New Roman" w:hAnsi="Times New Roman" w:cs="Times New Roman"/>
+        </w:rPr>
+        <w:t>stackImpact</w:t>
+      </w:r>
+      <w:proofErr w:type="spellEnd"/>
+      <w:r>
+        <w:rPr>
+          <w:rFonts w:ascii="Times New Roman" w:eastAsia="Times New Roman" w:hAnsi="Times New Roman" w:cs="Times New Roman"/>
+        </w:rPr>
+        <w:t xml:space="preserve"> for a </w:t>
+      </w:r>
+      <w:proofErr w:type="gramStart"/>
+      <w:r>
+        <w:rPr>
+          <w:rFonts w:ascii="Times New Roman" w:eastAsia="Times New Roman" w:hAnsi="Times New Roman" w:cs="Times New Roman"/>
+        </w:rPr>
+        <w:t xml:space="preserve">week,  </w:t>
+      </w:r>
+      <w:r>
+        <w:rPr>
+          <w:rFonts w:ascii="Times New Roman" w:eastAsia="Times New Roman" w:hAnsi="Times New Roman" w:cs="Times New Roman"/>
+        </w:rPr>
+        <w:t>I</w:t>
+      </w:r>
+      <w:proofErr w:type="gramEnd"/>
+      <w:r>
+        <w:rPr>
+          <w:rFonts w:ascii="Times New Roman" w:eastAsia="Times New Roman" w:hAnsi="Times New Roman" w:cs="Times New Roman"/>
+        </w:rPr>
+        <w:t xml:space="preserve"> bel</w:t>
+      </w:r>
+      <w:r>
+        <w:rPr>
+          <w:rFonts w:ascii="Times New Roman" w:eastAsia="Times New Roman" w:hAnsi="Times New Roman" w:cs="Times New Roman"/>
+        </w:rPr>
+        <w:t xml:space="preserve">ieve that </w:t>
+      </w:r>
+      <w:proofErr w:type="spellStart"/>
+      <w:r>
+        <w:rPr>
+          <w:rFonts w:ascii="Times New Roman" w:eastAsia="Times New Roman" w:hAnsi="Times New Roman" w:cs="Times New Roman"/>
+        </w:rPr>
+        <w:t>stackImpact</w:t>
+      </w:r>
+      <w:proofErr w:type="spellEnd"/>
+      <w:r>
+        <w:rPr>
+          <w:rFonts w:ascii="Times New Roman" w:eastAsia="Times New Roman" w:hAnsi="Times New Roman" w:cs="Times New Roman"/>
+        </w:rPr>
+        <w:t xml:space="preserve"> is not a better</w:t>
       </w:r>
       <w:r>
         <w:rPr>
@@ -851,13 +1234,39 @@
         <w:rPr>
           <w:rFonts w:ascii="Times New Roman" w:eastAsia="Times New Roman" w:hAnsi="Times New Roman" w:cs="Times New Roman"/>
         </w:rPr>
-        <w:t xml:space="preserve">profiling Go program than pprof. </w:t>
-      </w:r>
-      <w:r>
-        <w:rPr>
-          <w:rFonts w:ascii="Times New Roman" w:eastAsia="Times New Roman" w:hAnsi="Times New Roman" w:cs="Times New Roman"/>
-        </w:rPr>
-        <w:t>However, we can combine this two tools together to make profiling easier for both programmer and reader.</w:t>
+        <w:t xml:space="preserve">profiling Go program than </w:t>
+      </w:r>
+      <w:proofErr w:type="spellStart"/>
+      <w:r>
+        <w:rPr>
+          <w:rFonts w:ascii="Times New Roman" w:eastAsia="Times New Roman" w:hAnsi="Times New Roman" w:cs="Times New Roman"/>
+        </w:rPr>
+        <w:t>pprof</w:t>
+      </w:r>
+      <w:proofErr w:type="spellEnd"/>
+      <w:r>
+        <w:rPr>
+          <w:rFonts w:ascii="Times New Roman" w:eastAsia="Times New Roman" w:hAnsi="Times New Roman" w:cs="Times New Roman"/>
+        </w:rPr>
+        <w:t xml:space="preserve">. </w:t>
+      </w:r>
+      <w:r>
+        <w:rPr>
+          <w:rFonts w:ascii="Times New Roman" w:eastAsia="Times New Roman" w:hAnsi="Times New Roman" w:cs="Times New Roman"/>
+        </w:rPr>
+        <w:t xml:space="preserve">However, </w:t>
+      </w:r>
+      <w:r>
+        <w:rPr>
+          <w:rFonts w:ascii="Times New Roman" w:eastAsia="Times New Roman" w:hAnsi="Times New Roman" w:cs="Times New Roman"/>
+        </w:rPr>
+        <w:t>I</w:t>
+      </w:r>
+      <w:r>
+        <w:rPr>
+          <w:rFonts w:ascii="Times New Roman" w:eastAsia="Times New Roman" w:hAnsi="Times New Roman" w:cs="Times New Roman"/>
+        </w:rPr>
+        <w:t xml:space="preserve"> can combine this two tools together to make profiling easier for both programmer and reader.</w:t>
       </w:r>
     </w:p>
     <w:p>
@@ -894,7 +1303,25 @@
           <w:rFonts w:ascii="Times New Roman" w:eastAsia="Times New Roman" w:hAnsi="Times New Roman" w:cs="Times New Roman"/>
           <w:highlight w:val="yellow"/>
         </w:rPr>
-        <w:t xml:space="preserve"> my idea with a easy way:</w:t>
+        <w:t xml:space="preserve"> my idea with </w:t>
+      </w:r>
+      <w:proofErr w:type="spellStart"/>
+      <w:proofErr w:type="gramStart"/>
+      <w:r>
+        <w:rPr>
+          <w:rFonts w:ascii="Times New Roman" w:eastAsia="Times New Roman" w:hAnsi="Times New Roman" w:cs="Times New Roman"/>
+          <w:highlight w:val="yellow"/>
+        </w:rPr>
+        <w:t>a</w:t>
+      </w:r>
+      <w:proofErr w:type="spellEnd"/>
+      <w:proofErr w:type="gramEnd"/>
+      <w:r>
+        <w:rPr>
+          <w:rFonts w:ascii="Times New Roman" w:eastAsia="Times New Roman" w:hAnsi="Times New Roman" w:cs="Times New Roman"/>
+          <w:highlight w:val="yellow"/>
+        </w:rPr>
+        <w:t xml:space="preserve"> easy way:</w:t>
       </w:r>
     </w:p>
     <w:p>
@@ -915,8 +1342,9 @@
           <w:sz w:val="24"/>
           <w:szCs w:val="24"/>
         </w:rPr>
-        <w:t xml:space="preserve">I write a really basic </w:t>
-      </w:r>
+        <w:t xml:space="preserve">I write a </w:t>
+      </w:r>
+      <w:proofErr w:type="gramStart"/>
       <w:r>
         <w:rPr>
           <w:rFonts w:ascii="Times New Roman" w:eastAsia="Times New Roman" w:hAnsi="Times New Roman" w:cs="Times New Roman"/>
@@ -924,8 +1352,9 @@
           <w:sz w:val="24"/>
           <w:szCs w:val="24"/>
         </w:rPr>
-        <w:t>http request program, I use</w:t>
-      </w:r>
+        <w:t>really basic</w:t>
+      </w:r>
+      <w:proofErr w:type="gramEnd"/>
       <w:r>
         <w:rPr>
           <w:rFonts w:ascii="Times New Roman" w:eastAsia="Times New Roman" w:hAnsi="Times New Roman" w:cs="Times New Roman"/>
@@ -933,6 +1362,24 @@
           <w:sz w:val="24"/>
           <w:szCs w:val="24"/>
         </w:rPr>
+        <w:t xml:space="preserve"> </w:t>
+      </w:r>
+      <w:r>
+        <w:rPr>
+          <w:rFonts w:ascii="Times New Roman" w:eastAsia="Times New Roman" w:hAnsi="Times New Roman" w:cs="Times New Roman"/>
+          <w:color w:val="auto"/>
+          <w:sz w:val="24"/>
+          <w:szCs w:val="24"/>
+        </w:rPr>
+        <w:t>http request program, I use</w:t>
+      </w:r>
+      <w:r>
+        <w:rPr>
+          <w:rFonts w:ascii="Times New Roman" w:eastAsia="Times New Roman" w:hAnsi="Times New Roman" w:cs="Times New Roman"/>
+          <w:color w:val="auto"/>
+          <w:sz w:val="24"/>
+          <w:szCs w:val="24"/>
+        </w:rPr>
         <w:t>:</w:t>
       </w:r>
     </w:p>
@@ -951,21 +1398,49 @@
         <w:rPr>
           <w:rStyle w:val="s1"/>
         </w:rPr>
-        <w:t>go-wrk -d 300 http://localhost:8080/hello</w:t>
-      </w:r>
-    </w:p>
-    <w:p>
-      <w:pPr>
-        <w:spacing w:line="360" w:lineRule="auto"/>
-        <w:rPr>
-          <w:rFonts w:ascii="Times New Roman" w:eastAsia="Times New Roman" w:hAnsi="Times New Roman" w:cs="Times New Roman"/>
-        </w:rPr>
-      </w:pPr>
-      <w:r>
-        <w:rPr>
-          <w:rFonts w:ascii="Times New Roman" w:eastAsia="Times New Roman" w:hAnsi="Times New Roman" w:cs="Times New Roman"/>
-        </w:rPr>
-        <w:t>to run it for 5 mins, and then check the dashboard on stackImpact:</w:t>
+        <w:t>go-</w:t>
+      </w:r>
+      <w:proofErr w:type="spellStart"/>
+      <w:r>
+        <w:rPr>
+          <w:rStyle w:val="s1"/>
+        </w:rPr>
+        <w:t>wrk</w:t>
+      </w:r>
+      <w:proofErr w:type="spellEnd"/>
+      <w:r>
+        <w:rPr>
+          <w:rStyle w:val="s1"/>
+        </w:rPr>
+        <w:t xml:space="preserve"> -d 300 http://localhost:8080/hello</w:t>
+      </w:r>
+    </w:p>
+    <w:p>
+      <w:pPr>
+        <w:spacing w:line="360" w:lineRule="auto"/>
+        <w:rPr>
+          <w:rFonts w:ascii="Times New Roman" w:eastAsia="Times New Roman" w:hAnsi="Times New Roman" w:cs="Times New Roman"/>
+        </w:rPr>
+      </w:pPr>
+      <w:r>
+        <w:rPr>
+          <w:rFonts w:ascii="Times New Roman" w:eastAsia="Times New Roman" w:hAnsi="Times New Roman" w:cs="Times New Roman"/>
+        </w:rPr>
+        <w:t xml:space="preserve">to run it for 5 mins, and then check the dashboard on </w:t>
+      </w:r>
+      <w:proofErr w:type="spellStart"/>
+      <w:r>
+        <w:rPr>
+          <w:rFonts w:ascii="Times New Roman" w:eastAsia="Times New Roman" w:hAnsi="Times New Roman" w:cs="Times New Roman"/>
+        </w:rPr>
+        <w:t>stackImpact</w:t>
+      </w:r>
+      <w:proofErr w:type="spellEnd"/>
+      <w:r>
+        <w:rPr>
+          <w:rFonts w:ascii="Times New Roman" w:eastAsia="Times New Roman" w:hAnsi="Times New Roman" w:cs="Times New Roman"/>
+        </w:rPr>
+        <w:t>:</w:t>
       </w:r>
     </w:p>
     <w:p>
@@ -1042,19 +1517,81 @@
         <w:rPr>
           <w:rFonts w:ascii="Times New Roman" w:eastAsia="Times New Roman" w:hAnsi="Times New Roman" w:cs="Times New Roman"/>
         </w:rPr>
-        <w:t xml:space="preserve">We can see that </w:t>
-      </w:r>
-      <w:r>
-        <w:rPr>
-          <w:rFonts w:ascii="Times New Roman" w:eastAsia="Times New Roman" w:hAnsi="Times New Roman" w:cs="Times New Roman"/>
-        </w:rPr>
-        <w:t xml:space="preserve">in memory profiling dashboard, it shows that we use the func3 and func4 (that are all http library). The func3 include handshake, verify, loadSystem etc. The advantage of using stackImpact is that it can show the improvement or </w:t>
-      </w:r>
-      <w:r>
-        <w:rPr>
-          <w:rFonts w:ascii="Times New Roman" w:eastAsia="Times New Roman" w:hAnsi="Times New Roman" w:cs="Times New Roman"/>
-        </w:rPr>
-        <w:t>retrogression of the programs, as well as the whole hierarchy structure of the program. It gives a clear structure of how the program is called and run. However, it didn’t show the program I wrote (for example in main.go)</w:t>
+        <w:t>I</w:t>
+      </w:r>
+      <w:r>
+        <w:rPr>
+          <w:rFonts w:ascii="Times New Roman" w:eastAsia="Times New Roman" w:hAnsi="Times New Roman" w:cs="Times New Roman"/>
+        </w:rPr>
+        <w:t xml:space="preserve"> can see that </w:t>
+      </w:r>
+      <w:r>
+        <w:rPr>
+          <w:rFonts w:ascii="Times New Roman" w:eastAsia="Times New Roman" w:hAnsi="Times New Roman" w:cs="Times New Roman"/>
+        </w:rPr>
+        <w:t xml:space="preserve">in memory profiling dashboard, it shows that </w:t>
+      </w:r>
+      <w:r>
+        <w:rPr>
+          <w:rFonts w:ascii="Times New Roman" w:eastAsia="Times New Roman" w:hAnsi="Times New Roman" w:cs="Times New Roman"/>
+        </w:rPr>
+        <w:t>I</w:t>
+      </w:r>
+      <w:r>
+        <w:rPr>
+          <w:rFonts w:ascii="Times New Roman" w:eastAsia="Times New Roman" w:hAnsi="Times New Roman" w:cs="Times New Roman"/>
+        </w:rPr>
+        <w:t xml:space="preserve"> use the func3 and func4 (that are all http library). The func3 include handshake, verify, </w:t>
+      </w:r>
+      <w:proofErr w:type="spellStart"/>
+      <w:r>
+        <w:rPr>
+          <w:rFonts w:ascii="Times New Roman" w:eastAsia="Times New Roman" w:hAnsi="Times New Roman" w:cs="Times New Roman"/>
+        </w:rPr>
+        <w:t>loadSystem</w:t>
+      </w:r>
+      <w:proofErr w:type="spellEnd"/>
+      <w:r>
+        <w:rPr>
+          <w:rFonts w:ascii="Times New Roman" w:eastAsia="Times New Roman" w:hAnsi="Times New Roman" w:cs="Times New Roman"/>
+        </w:rPr>
+        <w:t xml:space="preserve"> etc. The advantage of using </w:t>
+      </w:r>
+      <w:proofErr w:type="spellStart"/>
+      <w:r>
+        <w:rPr>
+          <w:rFonts w:ascii="Times New Roman" w:eastAsia="Times New Roman" w:hAnsi="Times New Roman" w:cs="Times New Roman"/>
+        </w:rPr>
+        <w:t>stackImpact</w:t>
+      </w:r>
+      <w:proofErr w:type="spellEnd"/>
+      <w:r>
+        <w:rPr>
+          <w:rFonts w:ascii="Times New Roman" w:eastAsia="Times New Roman" w:hAnsi="Times New Roman" w:cs="Times New Roman"/>
+        </w:rPr>
+        <w:t xml:space="preserve"> is that it can show the improvement or </w:t>
+      </w:r>
+      <w:r>
+        <w:rPr>
+          <w:rFonts w:ascii="Times New Roman" w:eastAsia="Times New Roman" w:hAnsi="Times New Roman" w:cs="Times New Roman"/>
+        </w:rPr>
+        <w:t xml:space="preserve">retrogression of the programs, as well as the whole hierarchy structure of the program. It gives a clear structure of how the program is called and run. However, it didn’t show the program I wrote (for example in </w:t>
+      </w:r>
+      <w:proofErr w:type="spellStart"/>
+      <w:proofErr w:type="gramStart"/>
+      <w:r>
+        <w:rPr>
+          <w:rFonts w:ascii="Times New Roman" w:eastAsia="Times New Roman" w:hAnsi="Times New Roman" w:cs="Times New Roman"/>
+        </w:rPr>
+        <w:t>main.go</w:t>
+      </w:r>
+      <w:proofErr w:type="spellEnd"/>
+      <w:proofErr w:type="gramEnd"/>
+      <w:r>
+        <w:rPr>
+          <w:rFonts w:ascii="Times New Roman" w:eastAsia="Times New Roman" w:hAnsi="Times New Roman" w:cs="Times New Roman"/>
+        </w:rPr>
+        <w:t>)</w:t>
       </w:r>
       <w:r>
         <w:rPr>
@@ -1066,7 +1603,35 @@
         <w:rPr>
           <w:rFonts w:ascii="Times New Roman" w:eastAsia="Times New Roman" w:hAnsi="Times New Roman" w:cs="Times New Roman"/>
         </w:rPr>
-        <w:t xml:space="preserve"> As I shown in the previous pictures, all the function that listed on the dashboard are all library functions. The name of the function is totally different than the name shown in pprof. As a result, it is a good tool to see the overall performance, but it’s not a good tool to actually do the profiling</w:t>
+        <w:t xml:space="preserve"> As I shown in the previous pictures, all the function that listed on the dashboard are all library functions. The name of the function is totally different than the name shown in </w:t>
+      </w:r>
+      <w:proofErr w:type="spellStart"/>
+      <w:r>
+        <w:rPr>
+          <w:rFonts w:ascii="Times New Roman" w:eastAsia="Times New Roman" w:hAnsi="Times New Roman" w:cs="Times New Roman"/>
+        </w:rPr>
+        <w:t>pprof</w:t>
+      </w:r>
+      <w:proofErr w:type="spellEnd"/>
+      <w:r>
+        <w:rPr>
+          <w:rFonts w:ascii="Times New Roman" w:eastAsia="Times New Roman" w:hAnsi="Times New Roman" w:cs="Times New Roman"/>
+        </w:rPr>
+        <w:t xml:space="preserve">. As a result, it is a good tool to see the overall performance, but it’s not a good tool to </w:t>
+      </w:r>
+      <w:proofErr w:type="gramStart"/>
+      <w:r>
+        <w:rPr>
+          <w:rFonts w:ascii="Times New Roman" w:eastAsia="Times New Roman" w:hAnsi="Times New Roman" w:cs="Times New Roman"/>
+        </w:rPr>
+        <w:t>actually do</w:t>
+      </w:r>
+      <w:proofErr w:type="gramEnd"/>
+      <w:r>
+        <w:rPr>
+          <w:rFonts w:ascii="Times New Roman" w:eastAsia="Times New Roman" w:hAnsi="Times New Roman" w:cs="Times New Roman"/>
+        </w:rPr>
+        <w:t xml:space="preserve"> the profiling</w:t>
       </w:r>
     </w:p>
     <w:p>
@@ -1085,14 +1650,67 @@
           <w:rFonts w:ascii="Times New Roman" w:eastAsia="Times New Roman" w:hAnsi="Times New Roman" w:cs="Times New Roman"/>
         </w:rPr>
         <w:tab/>
-        <w:t xml:space="preserve">Using pprof, however, is different and controllable. </w:t>
-      </w:r>
-      <w:r>
-        <w:rPr>
-          <w:rFonts w:ascii="Times New Roman" w:eastAsia="Times New Roman" w:hAnsi="Times New Roman" w:cs="Times New Roman"/>
-        </w:rPr>
-        <w:t xml:space="preserve">For example, after running the naïve program, we can see the top10 list and after checking the svg file, we found out that </w:t>
-      </w:r>
+        <w:t xml:space="preserve">Using </w:t>
+      </w:r>
+      <w:proofErr w:type="spellStart"/>
+      <w:r>
+        <w:rPr>
+          <w:rFonts w:ascii="Times New Roman" w:eastAsia="Times New Roman" w:hAnsi="Times New Roman" w:cs="Times New Roman"/>
+        </w:rPr>
+        <w:t>pprof</w:t>
+      </w:r>
+      <w:proofErr w:type="spellEnd"/>
+      <w:r>
+        <w:rPr>
+          <w:rFonts w:ascii="Times New Roman" w:eastAsia="Times New Roman" w:hAnsi="Times New Roman" w:cs="Times New Roman"/>
+        </w:rPr>
+        <w:t xml:space="preserve">, however, is different and controllable. </w:t>
+      </w:r>
+      <w:r>
+        <w:rPr>
+          <w:rFonts w:ascii="Times New Roman" w:eastAsia="Times New Roman" w:hAnsi="Times New Roman" w:cs="Times New Roman"/>
+        </w:rPr>
+        <w:t xml:space="preserve">For example, after running the naïve program, </w:t>
+      </w:r>
+      <w:r>
+        <w:rPr>
+          <w:rFonts w:ascii="Times New Roman" w:eastAsia="Times New Roman" w:hAnsi="Times New Roman" w:cs="Times New Roman"/>
+        </w:rPr>
+        <w:t>I</w:t>
+      </w:r>
+      <w:r>
+        <w:rPr>
+          <w:rFonts w:ascii="Times New Roman" w:eastAsia="Times New Roman" w:hAnsi="Times New Roman" w:cs="Times New Roman"/>
+        </w:rPr>
+        <w:t xml:space="preserve"> can see the top10 list and after checking the </w:t>
+      </w:r>
+      <w:proofErr w:type="spellStart"/>
+      <w:r>
+        <w:rPr>
+          <w:rFonts w:ascii="Times New Roman" w:eastAsia="Times New Roman" w:hAnsi="Times New Roman" w:cs="Times New Roman"/>
+        </w:rPr>
+        <w:t>svg</w:t>
+      </w:r>
+      <w:proofErr w:type="spellEnd"/>
+      <w:r>
+        <w:rPr>
+          <w:rFonts w:ascii="Times New Roman" w:eastAsia="Times New Roman" w:hAnsi="Times New Roman" w:cs="Times New Roman"/>
+        </w:rPr>
+        <w:t xml:space="preserve"> file, </w:t>
+      </w:r>
+      <w:r>
+        <w:rPr>
+          <w:rFonts w:ascii="Times New Roman" w:eastAsia="Times New Roman" w:hAnsi="Times New Roman" w:cs="Times New Roman"/>
+        </w:rPr>
+        <w:t>I</w:t>
+      </w:r>
+      <w:r>
+        <w:rPr>
+          <w:rFonts w:ascii="Times New Roman" w:eastAsia="Times New Roman" w:hAnsi="Times New Roman" w:cs="Times New Roman"/>
+        </w:rPr>
+        <w:t xml:space="preserve"> found out that </w:t>
+      </w:r>
+      <w:proofErr w:type="spellStart"/>
       <w:r>
         <w:rPr>
           <w:rStyle w:val="pl-en"/>
@@ -1103,19 +1721,74 @@
         </w:rPr>
         <w:t>getStatsTags</w:t>
       </w:r>
-    </w:p>
-    <w:p>
-      <w:pPr>
-        <w:spacing w:line="360" w:lineRule="auto"/>
-        <w:rPr>
-          <w:rFonts w:ascii="Times New Roman" w:eastAsia="Times New Roman" w:hAnsi="Times New Roman" w:cs="Times New Roman"/>
-        </w:rPr>
-      </w:pPr>
-      <w:r>
-        <w:rPr>
-          <w:rFonts w:ascii="Times New Roman" w:eastAsia="Times New Roman" w:hAnsi="Times New Roman" w:cs="Times New Roman"/>
-        </w:rPr>
-        <w:t>slows the program down. We go deeper and check what getStatesTags do, and find out that it calls os.Hostname(), and we then realized that it create</w:t>
+      <w:proofErr w:type="spellEnd"/>
+    </w:p>
+    <w:p>
+      <w:pPr>
+        <w:spacing w:line="360" w:lineRule="auto"/>
+        <w:rPr>
+          <w:rFonts w:ascii="Times New Roman" w:eastAsia="Times New Roman" w:hAnsi="Times New Roman" w:cs="Times New Roman"/>
+        </w:rPr>
+      </w:pPr>
+      <w:r>
+        <w:rPr>
+          <w:rFonts w:ascii="Times New Roman" w:eastAsia="Times New Roman" w:hAnsi="Times New Roman" w:cs="Times New Roman"/>
+        </w:rPr>
+        <w:t xml:space="preserve">slows the program down. </w:t>
+      </w:r>
+      <w:r>
+        <w:rPr>
+          <w:rFonts w:ascii="Times New Roman" w:eastAsia="Times New Roman" w:hAnsi="Times New Roman" w:cs="Times New Roman"/>
+        </w:rPr>
+        <w:t>I</w:t>
+      </w:r>
+      <w:r>
+        <w:rPr>
+          <w:rFonts w:ascii="Times New Roman" w:eastAsia="Times New Roman" w:hAnsi="Times New Roman" w:cs="Times New Roman"/>
+        </w:rPr>
+        <w:t xml:space="preserve"> go deeper and check what </w:t>
+      </w:r>
+      <w:proofErr w:type="spellStart"/>
+      <w:r>
+        <w:rPr>
+          <w:rFonts w:ascii="Times New Roman" w:eastAsia="Times New Roman" w:hAnsi="Times New Roman" w:cs="Times New Roman"/>
+        </w:rPr>
+        <w:t>getStatesTags</w:t>
+      </w:r>
+      <w:proofErr w:type="spellEnd"/>
+      <w:r>
+        <w:rPr>
+          <w:rFonts w:ascii="Times New Roman" w:eastAsia="Times New Roman" w:hAnsi="Times New Roman" w:cs="Times New Roman"/>
+        </w:rPr>
+        <w:t xml:space="preserve"> do, and find out that it calls </w:t>
+      </w:r>
+      <w:proofErr w:type="spellStart"/>
+      <w:proofErr w:type="gramStart"/>
+      <w:r>
+        <w:rPr>
+          <w:rFonts w:ascii="Times New Roman" w:eastAsia="Times New Roman" w:hAnsi="Times New Roman" w:cs="Times New Roman"/>
+        </w:rPr>
+        <w:t>os.Hostname</w:t>
+      </w:r>
+      <w:proofErr w:type="spellEnd"/>
+      <w:proofErr w:type="gramEnd"/>
+      <w:r>
+        <w:rPr>
+          <w:rFonts w:ascii="Times New Roman" w:eastAsia="Times New Roman" w:hAnsi="Times New Roman" w:cs="Times New Roman"/>
+        </w:rPr>
+        <w:t xml:space="preserve">(), and </w:t>
+      </w:r>
+      <w:r>
+        <w:rPr>
+          <w:rFonts w:ascii="Times New Roman" w:eastAsia="Times New Roman" w:hAnsi="Times New Roman" w:cs="Times New Roman"/>
+        </w:rPr>
+        <w:t>I</w:t>
+      </w:r>
+      <w:r>
+        <w:rPr>
+          <w:rFonts w:ascii="Times New Roman" w:eastAsia="Times New Roman" w:hAnsi="Times New Roman" w:cs="Times New Roman"/>
+        </w:rPr>
+        <w:t xml:space="preserve"> then realized that it create</w:t>
       </w:r>
       <w:r>
         <w:rPr>
@@ -1139,7 +1812,31 @@
         <w:rPr>
           <w:rFonts w:ascii="Times New Roman" w:eastAsia="Times New Roman" w:hAnsi="Times New Roman" w:cs="Times New Roman"/>
         </w:rPr>
-        <w:t>. We then cache this hostname since it’s same for one request. We store the hostname as a global variable and the performance of the program is indeed better after the cache.</w:t>
+        <w:t xml:space="preserve">. </w:t>
+      </w:r>
+      <w:r>
+        <w:rPr>
+          <w:rFonts w:ascii="Times New Roman" w:eastAsia="Times New Roman" w:hAnsi="Times New Roman" w:cs="Times New Roman"/>
+        </w:rPr>
+        <w:t>I</w:t>
+      </w:r>
+      <w:r>
+        <w:rPr>
+          <w:rFonts w:ascii="Times New Roman" w:eastAsia="Times New Roman" w:hAnsi="Times New Roman" w:cs="Times New Roman"/>
+        </w:rPr>
+        <w:t xml:space="preserve"> then cache this hostname since it’s same for one request. </w:t>
+      </w:r>
+      <w:r>
+        <w:rPr>
+          <w:rFonts w:ascii="Times New Roman" w:eastAsia="Times New Roman" w:hAnsi="Times New Roman" w:cs="Times New Roman"/>
+        </w:rPr>
+        <w:t>I</w:t>
+      </w:r>
+      <w:r>
+        <w:rPr>
+          <w:rFonts w:ascii="Times New Roman" w:eastAsia="Times New Roman" w:hAnsi="Times New Roman" w:cs="Times New Roman"/>
+        </w:rPr>
+        <w:t xml:space="preserve"> store the hostname as a global variable and the performance of the program is indeed better after the cache.</w:t>
       </w:r>
     </w:p>
     <w:p>
@@ -1176,7 +1873,99 @@
         <w:rPr>
           <w:rFonts w:ascii="Times New Roman" w:eastAsia="Times New Roman" w:hAnsi="Times New Roman" w:cs="Times New Roman"/>
         </w:rPr>
-        <w:t xml:space="preserve">Based on all the above experiment and research, we should use stackImpect as a tool to check the overall performance, but use pprof to acutally profile and improve the program. We used couple days to research and realized that stackImpect is powerful(maybe), but is not a helpful tool for our project. We can use it as a “monitor” though. </w:t>
+        <w:t xml:space="preserve">Based on all the above experiment and research, </w:t>
+      </w:r>
+      <w:r>
+        <w:rPr>
+          <w:rFonts w:ascii="Times New Roman" w:eastAsia="Times New Roman" w:hAnsi="Times New Roman" w:cs="Times New Roman"/>
+        </w:rPr>
+        <w:t>I</w:t>
+      </w:r>
+      <w:r>
+        <w:rPr>
+          <w:rFonts w:ascii="Times New Roman" w:eastAsia="Times New Roman" w:hAnsi="Times New Roman" w:cs="Times New Roman"/>
+        </w:rPr>
+        <w:t xml:space="preserve"> should use </w:t>
+      </w:r>
+      <w:proofErr w:type="spellStart"/>
+      <w:r>
+        <w:rPr>
+          <w:rFonts w:ascii="Times New Roman" w:eastAsia="Times New Roman" w:hAnsi="Times New Roman" w:cs="Times New Roman"/>
+        </w:rPr>
+        <w:t>stackImpect</w:t>
+      </w:r>
+      <w:proofErr w:type="spellEnd"/>
+      <w:r>
+        <w:rPr>
+          <w:rFonts w:ascii="Times New Roman" w:eastAsia="Times New Roman" w:hAnsi="Times New Roman" w:cs="Times New Roman"/>
+        </w:rPr>
+        <w:t xml:space="preserve"> as a tool to check the overall performance, but use </w:t>
+      </w:r>
+      <w:proofErr w:type="spellStart"/>
+      <w:r>
+        <w:rPr>
+          <w:rFonts w:ascii="Times New Roman" w:eastAsia="Times New Roman" w:hAnsi="Times New Roman" w:cs="Times New Roman"/>
+        </w:rPr>
+        <w:t>pprof</w:t>
+      </w:r>
+      <w:proofErr w:type="spellEnd"/>
+      <w:r>
+        <w:rPr>
+          <w:rFonts w:ascii="Times New Roman" w:eastAsia="Times New Roman" w:hAnsi="Times New Roman" w:cs="Times New Roman"/>
+        </w:rPr>
+        <w:t xml:space="preserve"> to </w:t>
+      </w:r>
+      <w:proofErr w:type="spellStart"/>
+      <w:r>
+        <w:rPr>
+          <w:rFonts w:ascii="Times New Roman" w:eastAsia="Times New Roman" w:hAnsi="Times New Roman" w:cs="Times New Roman"/>
+        </w:rPr>
+        <w:t>acutally</w:t>
+      </w:r>
+      <w:proofErr w:type="spellEnd"/>
+      <w:r>
+        <w:rPr>
+          <w:rFonts w:ascii="Times New Roman" w:eastAsia="Times New Roman" w:hAnsi="Times New Roman" w:cs="Times New Roman"/>
+        </w:rPr>
+        <w:t xml:space="preserve"> profile and improve the program. </w:t>
+      </w:r>
+      <w:r>
+        <w:rPr>
+          <w:rFonts w:ascii="Times New Roman" w:eastAsia="Times New Roman" w:hAnsi="Times New Roman" w:cs="Times New Roman"/>
+        </w:rPr>
+        <w:t>I</w:t>
+      </w:r>
+      <w:r>
+        <w:rPr>
+          <w:rFonts w:ascii="Times New Roman" w:eastAsia="Times New Roman" w:hAnsi="Times New Roman" w:cs="Times New Roman"/>
+        </w:rPr>
+        <w:t xml:space="preserve"> used couple days to research and realized that </w:t>
+      </w:r>
+      <w:proofErr w:type="spellStart"/>
+      <w:r>
+        <w:rPr>
+          <w:rFonts w:ascii="Times New Roman" w:eastAsia="Times New Roman" w:hAnsi="Times New Roman" w:cs="Times New Roman"/>
+        </w:rPr>
+        <w:t>stackImpect</w:t>
+      </w:r>
+      <w:proofErr w:type="spellEnd"/>
+      <w:r>
+        <w:rPr>
+          <w:rFonts w:ascii="Times New Roman" w:eastAsia="Times New Roman" w:hAnsi="Times New Roman" w:cs="Times New Roman"/>
+        </w:rPr>
+        <w:t xml:space="preserve"> is powerful(maybe), but is not a helpful tool for our project. </w:t>
+      </w:r>
+      <w:r>
+        <w:rPr>
+          <w:rFonts w:ascii="Times New Roman" w:eastAsia="Times New Roman" w:hAnsi="Times New Roman" w:cs="Times New Roman"/>
+        </w:rPr>
+        <w:t>I</w:t>
+      </w:r>
+      <w:r>
+        <w:rPr>
+          <w:rFonts w:ascii="Times New Roman" w:eastAsia="Times New Roman" w:hAnsi="Times New Roman" w:cs="Times New Roman"/>
+        </w:rPr>
+        <w:t xml:space="preserve"> can use it as a “monitor” though. </w:t>
       </w:r>
     </w:p>
     <w:p>
@@ -1204,35 +1993,77 @@
         <w:rPr>
           <w:rFonts w:ascii="Times New Roman" w:eastAsia="Times New Roman" w:hAnsi="Times New Roman" w:cs="Times New Roman"/>
         </w:rPr>
-        <w:t>Start writing the report and ppt for the presentation.</w:t>
-      </w:r>
-    </w:p>
-    <w:p>
-      <w:pPr>
-        <w:spacing w:line="360" w:lineRule="auto"/>
-        <w:rPr>
-          <w:rFonts w:ascii="Times New Roman" w:eastAsia="Times New Roman" w:hAnsi="Times New Roman" w:cs="Times New Roman"/>
-        </w:rPr>
-      </w:pPr>
-      <w:r>
-        <w:rPr>
-          <w:rFonts w:ascii="Times New Roman" w:eastAsia="Times New Roman" w:hAnsi="Times New Roman" w:cs="Times New Roman"/>
-        </w:rPr>
-        <w:t xml:space="preserve">Need more profiling data, especially using pprof. </w:t>
-      </w:r>
-    </w:p>
-    <w:p>
-      <w:pPr>
-        <w:spacing w:line="360" w:lineRule="auto"/>
-        <w:rPr>
-          <w:rFonts w:ascii="Times New Roman" w:eastAsia="Times New Roman" w:hAnsi="Times New Roman" w:cs="Times New Roman"/>
-        </w:rPr>
-      </w:pPr>
-      <w:r>
-        <w:rPr>
-          <w:rFonts w:ascii="Times New Roman" w:eastAsia="Times New Roman" w:hAnsi="Times New Roman" w:cs="Times New Roman"/>
-        </w:rPr>
-        <w:t>Keep doing the go profile, but should not focus on stackImpect anymore.</w:t>
+        <w:t xml:space="preserve">Start writing the report and </w:t>
+      </w:r>
+      <w:proofErr w:type="spellStart"/>
+      <w:r>
+        <w:rPr>
+          <w:rFonts w:ascii="Times New Roman" w:eastAsia="Times New Roman" w:hAnsi="Times New Roman" w:cs="Times New Roman"/>
+        </w:rPr>
+        <w:t>ppt</w:t>
+      </w:r>
+      <w:proofErr w:type="spellEnd"/>
+      <w:r>
+        <w:rPr>
+          <w:rFonts w:ascii="Times New Roman" w:eastAsia="Times New Roman" w:hAnsi="Times New Roman" w:cs="Times New Roman"/>
+        </w:rPr>
+        <w:t xml:space="preserve"> for the presentation.</w:t>
+      </w:r>
+    </w:p>
+    <w:p>
+      <w:pPr>
+        <w:spacing w:line="360" w:lineRule="auto"/>
+        <w:rPr>
+          <w:rFonts w:ascii="Times New Roman" w:eastAsia="Times New Roman" w:hAnsi="Times New Roman" w:cs="Times New Roman"/>
+        </w:rPr>
+      </w:pPr>
+      <w:r>
+        <w:rPr>
+          <w:rFonts w:ascii="Times New Roman" w:eastAsia="Times New Roman" w:hAnsi="Times New Roman" w:cs="Times New Roman"/>
+        </w:rPr>
+        <w:t xml:space="preserve">Need more profiling data, especially using </w:t>
+      </w:r>
+      <w:proofErr w:type="spellStart"/>
+      <w:r>
+        <w:rPr>
+          <w:rFonts w:ascii="Times New Roman" w:eastAsia="Times New Roman" w:hAnsi="Times New Roman" w:cs="Times New Roman"/>
+        </w:rPr>
+        <w:t>pprof</w:t>
+      </w:r>
+      <w:proofErr w:type="spellEnd"/>
+      <w:r>
+        <w:rPr>
+          <w:rFonts w:ascii="Times New Roman" w:eastAsia="Times New Roman" w:hAnsi="Times New Roman" w:cs="Times New Roman"/>
+        </w:rPr>
+        <w:t xml:space="preserve">. </w:t>
+      </w:r>
+    </w:p>
+    <w:p>
+      <w:pPr>
+        <w:spacing w:line="360" w:lineRule="auto"/>
+        <w:rPr>
+          <w:rFonts w:ascii="Times New Roman" w:eastAsia="Times New Roman" w:hAnsi="Times New Roman" w:cs="Times New Roman"/>
+        </w:rPr>
+      </w:pPr>
+      <w:r>
+        <w:rPr>
+          <w:rFonts w:ascii="Times New Roman" w:eastAsia="Times New Roman" w:hAnsi="Times New Roman" w:cs="Times New Roman"/>
+        </w:rPr>
+        <w:t xml:space="preserve">Keep doing the go profile, but should not focus on </w:t>
+      </w:r>
+      <w:proofErr w:type="spellStart"/>
+      <w:r>
+        <w:rPr>
+          <w:rFonts w:ascii="Times New Roman" w:eastAsia="Times New Roman" w:hAnsi="Times New Roman" w:cs="Times New Roman"/>
+        </w:rPr>
+        <w:t>stackImpect</w:t>
+      </w:r>
+      <w:proofErr w:type="spellEnd"/>
+      <w:r>
+        <w:rPr>
+          <w:rFonts w:ascii="Times New Roman" w:eastAsia="Times New Roman" w:hAnsi="Times New Roman" w:cs="Times New Roman"/>
+        </w:rPr>
+        <w:t xml:space="preserve"> anymore.</w:t>
       </w:r>
     </w:p>
     <w:sectPr>

</xml_diff>